<commit_message>
xi new polimorphism demo
</commit_message>
<xml_diff>
--- a/XI class/01. OOP - Module 1/11.Полиморфизъм/Vehicle_Hierarchy_Task.docx
+++ b/XI class/01. OOP - Module 1/11.Полиморфизъм/Vehicle_Hierarchy_Task.docx
@@ -5,6 +5,7 @@
     <w:p>
       <w:pPr>
         <w:pStyle w:val="Heading1"/>
+        <w:spacing w:line="240" w:lineRule="auto"/>
       </w:pPr>
       <w:r>
         <w:t>Задача: Създайте йерархия от класове за управление на превозни средства</w:t>
@@ -59,22 +60,55 @@
       </w:r>
       <w:r>
         <w:br/>
+        <w:t xml:space="preserve">3. За </w:t>
       </w:r>
-      <w:proofErr w:type="gramStart"/>
+      <w:proofErr w:type="spellStart"/>
       <w:r>
-        <w:t>3</w:t>
+        <w:t>всеки</w:t>
       </w:r>
-      <w:proofErr w:type="gramEnd"/>
+      <w:proofErr w:type="spellEnd"/>
       <w:r>
-        <w:t>. За всеки от тях:</w:t>
+        <w:t xml:space="preserve"> от </w:t>
+      </w:r>
+      <w:proofErr w:type="spellStart"/>
+      <w:r>
+        <w:t>тях</w:t>
+      </w:r>
+      <w:proofErr w:type="spellEnd"/>
+      <w:r>
+        <w:t>:</w:t>
       </w:r>
       <w:r>
         <w:br/>
-        <w:t xml:space="preserve">   - Добавете **полетата**:</w:t>
+        <w:t xml:space="preserve">   - </w:t>
+      </w:r>
+      <w:proofErr w:type="spellStart"/>
+      <w:r>
+        <w:t>Добавете</w:t>
+      </w:r>
+      <w:proofErr w:type="spellEnd"/>
+      <w:r>
+        <w:t xml:space="preserve"> **</w:t>
+      </w:r>
+      <w:proofErr w:type="spellStart"/>
+      <w:r>
+        <w:t>полетата</w:t>
+      </w:r>
+      <w:proofErr w:type="spellEnd"/>
+      <w:r>
+        <w:t>**:</w:t>
       </w:r>
       <w:r>
         <w:br/>
-        <w:t xml:space="preserve">     - За `Car`: `numberOfDoors` (брой врати) и `enginePower` (мощност на двигателя).</w:t>
+        <w:t xml:space="preserve">     - За `Car`: `</w:t>
+      </w:r>
+      <w:proofErr w:type="spellStart"/>
+      <w:r>
+        <w:t>numberOfDoors</w:t>
+      </w:r>
+      <w:proofErr w:type="spellEnd"/>
+      <w:r>
+        <w:t>` (брой врати) и `enginePower` (мощност на двигателя).</w:t>
       </w:r>
       <w:r>
         <w:br/>

</xml_diff>